<commit_message>
add  object and layred diagram
</commit_message>
<xml_diff>
--- a/Assignment 3 Project/Assignment 3.docx
+++ b/Assignment 3 Project/Assignment 3.docx
@@ -53,7 +53,11 @@
         </w:rPr>
       </w:pPr>
       <w:r>
-        <w:rPr/>
+        <w:rPr>
+          <w:rFonts w:cs="Times New Roman" w:cstheme="majorBidi" w:ascii="Brush Script MT" w:hAnsi="Brush Script MT"/>
+          <w:sz w:val="24"/>
+          <w:szCs w:val="24"/>
+        </w:rPr>
       </w:r>
     </w:p>
     <w:p>
@@ -666,6 +670,24 @@
         <w:pStyle w:val="ListParagraph"/>
         <w:numPr>
           <w:ilvl w:val="0"/>
+          <w:numId w:val="0"/>
+        </w:numPr>
+        <w:ind w:left="720" w:hanging="0"/>
+        <w:rPr>
+          <w:rFonts w:ascii="Times New Roman" w:hAnsi="Times New Roman" w:cs="Times New Roman" w:asciiTheme="majorBidi" w:cstheme="majorBidi" w:hAnsiTheme="majorBidi"/>
+          <w:sz w:val="24"/>
+          <w:szCs w:val="24"/>
+        </w:rPr>
+      </w:pPr>
+      <w:r>
+        <w:rPr/>
+      </w:r>
+    </w:p>
+    <w:p>
+      <w:pPr>
+        <w:pStyle w:val="ListParagraph"/>
+        <w:numPr>
+          <w:ilvl w:val="0"/>
           <w:numId w:val="1"/>
         </w:numPr>
         <w:rPr>
@@ -689,15 +711,15 @@
         <w:ind w:left="360" w:hanging="0"/>
         <w:rPr>
           <w:rFonts w:ascii="Brush Script MT" w:hAnsi="Brush Script MT"/>
-          <w:sz w:val="24"/>
-          <w:szCs w:val="24"/>
-        </w:rPr>
-      </w:pPr>
-      <w:r>
-        <w:rPr>
-          <w:rFonts w:ascii="Brush Script MT" w:hAnsi="Brush Script MT"/>
-          <w:sz w:val="24"/>
-          <w:szCs w:val="24"/>
+          <w:sz w:val="44"/>
+          <w:szCs w:val="44"/>
+        </w:rPr>
+      </w:pPr>
+      <w:r>
+        <w:rPr>
+          <w:rFonts w:ascii="Brush Script MT" w:hAnsi="Brush Script MT"/>
+          <w:sz w:val="44"/>
+          <w:szCs w:val="44"/>
         </w:rPr>
       </w:r>
     </w:p>
@@ -717,6 +739,51 @@
           <w:sz w:val="44"/>
           <w:szCs w:val="44"/>
         </w:rPr>
+        <w:drawing>
+          <wp:anchor behindDoc="0" distT="0" distB="0" distL="0" distR="0" simplePos="0" locked="0" layoutInCell="1" allowOverlap="1" relativeHeight="5">
+            <wp:simplePos x="0" y="0"/>
+            <wp:positionH relativeFrom="column">
+              <wp:align>center</wp:align>
+            </wp:positionH>
+            <wp:positionV relativeFrom="paragraph">
+              <wp:posOffset>635</wp:posOffset>
+            </wp:positionV>
+            <wp:extent cx="5715000" cy="4263390"/>
+            <wp:effectExtent l="0" t="0" r="0" b="0"/>
+            <wp:wrapSquare wrapText="largest"/>
+            <wp:docPr id="3" name="Image3" descr=""/>
+            <wp:cNvGraphicFramePr>
+              <a:graphicFrameLocks xmlns:a="http://schemas.openxmlformats.org/drawingml/2006/main" noChangeAspect="1"/>
+            </wp:cNvGraphicFramePr>
+            <a:graphic xmlns:a="http://schemas.openxmlformats.org/drawingml/2006/main">
+              <a:graphicData uri="http://schemas.openxmlformats.org/drawingml/2006/picture">
+                <pic:pic xmlns:pic="http://schemas.openxmlformats.org/drawingml/2006/picture">
+                  <pic:nvPicPr>
+                    <pic:cNvPr id="3" name="Image3" descr=""/>
+                    <pic:cNvPicPr>
+                      <a:picLocks noChangeAspect="1" noChangeArrowheads="1"/>
+                    </pic:cNvPicPr>
+                  </pic:nvPicPr>
+                  <pic:blipFill>
+                    <a:blip r:embed="rId4"/>
+                    <a:stretch>
+                      <a:fillRect/>
+                    </a:stretch>
+                  </pic:blipFill>
+                  <pic:spPr bwMode="auto">
+                    <a:xfrm>
+                      <a:off x="0" y="0"/>
+                      <a:ext cx="5715000" cy="4263390"/>
+                    </a:xfrm>
+                    <a:prstGeom prst="rect">
+                      <a:avLst/>
+                    </a:prstGeom>
+                  </pic:spPr>
+                </pic:pic>
+              </a:graphicData>
+            </a:graphic>
+          </wp:anchor>
+        </w:drawing>
       </w:r>
     </w:p>
     <w:p>
@@ -740,6 +807,7 @@
     <w:p>
       <w:pPr>
         <w:pStyle w:val="Normal"/>
+        <w:spacing w:before="0" w:after="160"/>
         <w:ind w:left="360" w:hanging="0"/>
         <w:rPr>
           <w:rFonts w:ascii="Brush Script MT" w:hAnsi="Brush Script MT"/>
@@ -748,11 +816,7 @@
         </w:rPr>
       </w:pPr>
       <w:r>
-        <w:rPr>
-          <w:rFonts w:ascii="Brush Script MT" w:hAnsi="Brush Script MT"/>
-          <w:sz w:val="44"/>
-          <w:szCs w:val="44"/>
-        </w:rPr>
+        <w:rPr/>
       </w:r>
     </w:p>
     <w:p>
@@ -771,6 +835,96 @@
           <w:szCs w:val="44"/>
         </w:rPr>
         <w:t>Important Objects in our Project</w:t>
+      </w:r>
+    </w:p>
+    <w:p>
+      <w:pPr>
+        <w:pStyle w:val="Normal"/>
+        <w:spacing w:before="0" w:after="160"/>
+        <w:ind w:left="360" w:hanging="0"/>
+        <w:rPr>
+          <w:rFonts w:ascii="Brush Script MT" w:hAnsi="Brush Script MT"/>
+          <w:sz w:val="44"/>
+          <w:szCs w:val="44"/>
+        </w:rPr>
+      </w:pPr>
+      <w:r>
+        <w:rPr/>
+      </w:r>
+    </w:p>
+    <w:p>
+      <w:pPr>
+        <w:pStyle w:val="Normal"/>
+        <w:spacing w:before="0" w:after="160"/>
+        <w:ind w:left="360" w:hanging="0"/>
+        <w:rPr>
+          <w:rFonts w:ascii="Brush Script MT" w:hAnsi="Brush Script MT"/>
+          <w:sz w:val="44"/>
+          <w:szCs w:val="44"/>
+        </w:rPr>
+      </w:pPr>
+      <w:r>
+        <w:rPr/>
+      </w:r>
+    </w:p>
+    <w:p>
+      <w:pPr>
+        <w:pStyle w:val="Normal"/>
+        <w:spacing w:before="0" w:after="160"/>
+        <w:ind w:left="360" w:hanging="0"/>
+        <w:rPr>
+          <w:rFonts w:ascii="Brush Script MT" w:hAnsi="Brush Script MT"/>
+          <w:sz w:val="44"/>
+          <w:szCs w:val="44"/>
+        </w:rPr>
+      </w:pPr>
+      <w:r>
+        <w:rPr/>
+        <w:drawing>
+          <wp:anchor behindDoc="0" distT="0" distB="0" distL="0" distR="0" simplePos="0" locked="0" layoutInCell="1" allowOverlap="1" relativeHeight="4">
+            <wp:simplePos x="0" y="0"/>
+            <wp:positionH relativeFrom="column">
+              <wp:align>center</wp:align>
+            </wp:positionH>
+            <wp:positionV relativeFrom="paragraph">
+              <wp:posOffset>635</wp:posOffset>
+            </wp:positionV>
+            <wp:extent cx="5715000" cy="3215640"/>
+            <wp:effectExtent l="0" t="0" r="0" b="0"/>
+            <wp:wrapSquare wrapText="largest"/>
+            <wp:docPr id="4" name="Image2" descr=""/>
+            <wp:cNvGraphicFramePr>
+              <a:graphicFrameLocks xmlns:a="http://schemas.openxmlformats.org/drawingml/2006/main" noChangeAspect="1"/>
+            </wp:cNvGraphicFramePr>
+            <a:graphic xmlns:a="http://schemas.openxmlformats.org/drawingml/2006/main">
+              <a:graphicData uri="http://schemas.openxmlformats.org/drawingml/2006/picture">
+                <pic:pic xmlns:pic="http://schemas.openxmlformats.org/drawingml/2006/picture">
+                  <pic:nvPicPr>
+                    <pic:cNvPr id="4" name="Image2" descr=""/>
+                    <pic:cNvPicPr>
+                      <a:picLocks noChangeAspect="1" noChangeArrowheads="1"/>
+                    </pic:cNvPicPr>
+                  </pic:nvPicPr>
+                  <pic:blipFill>
+                    <a:blip r:embed="rId5"/>
+                    <a:stretch>
+                      <a:fillRect/>
+                    </a:stretch>
+                  </pic:blipFill>
+                  <pic:spPr bwMode="auto">
+                    <a:xfrm>
+                      <a:off x="0" y="0"/>
+                      <a:ext cx="5715000" cy="3215640"/>
+                    </a:xfrm>
+                    <a:prstGeom prst="rect">
+                      <a:avLst/>
+                    </a:prstGeom>
+                  </pic:spPr>
+                </pic:pic>
+              </a:graphicData>
+            </a:graphic>
+          </wp:anchor>
+        </w:drawing>
       </w:r>
     </w:p>
     <w:sectPr>
@@ -799,6 +953,8 @@
       </w:pPr>
       <w:rPr>
         <w:rFonts w:ascii="Symbol" w:hAnsi="Symbol" w:cs="Symbol" w:hint="default"/>
+        <w:sz w:val="24"/>
+        <w:rFonts w:cs="Symbol"/>
       </w:rPr>
     </w:lvl>
     <w:lvl w:ilvl="1">
@@ -824,6 +980,7 @@
       </w:pPr>
       <w:rPr>
         <w:rFonts w:ascii="Wingdings" w:hAnsi="Wingdings" w:cs="Wingdings" w:hint="default"/>
+        <w:rFonts w:cs="Wingdings"/>
       </w:rPr>
     </w:lvl>
     <w:lvl w:ilvl="3">
@@ -836,6 +993,7 @@
       </w:pPr>
       <w:rPr>
         <w:rFonts w:ascii="Symbol" w:hAnsi="Symbol" w:cs="Symbol" w:hint="default"/>
+        <w:rFonts w:cs="Symbol"/>
       </w:rPr>
     </w:lvl>
     <w:lvl w:ilvl="4">
@@ -861,6 +1019,7 @@
       </w:pPr>
       <w:rPr>
         <w:rFonts w:ascii="Wingdings" w:hAnsi="Wingdings" w:cs="Wingdings" w:hint="default"/>
+        <w:rFonts w:cs="Wingdings"/>
       </w:rPr>
     </w:lvl>
     <w:lvl w:ilvl="6">
@@ -873,6 +1032,7 @@
       </w:pPr>
       <w:rPr>
         <w:rFonts w:ascii="Symbol" w:hAnsi="Symbol" w:cs="Symbol" w:hint="default"/>
+        <w:rFonts w:cs="Symbol"/>
       </w:rPr>
     </w:lvl>
     <w:lvl w:ilvl="7">
@@ -898,6 +1058,7 @@
       </w:pPr>
       <w:rPr>
         <w:rFonts w:ascii="Wingdings" w:hAnsi="Wingdings" w:cs="Wingdings" w:hint="default"/>
+        <w:rFonts w:cs="Wingdings"/>
       </w:rPr>
     </w:lvl>
   </w:abstractNum>
@@ -1035,7 +1196,6 @@
     <w:rPrDefault>
       <w:rPr>
         <w:rFonts w:ascii="Calibri" w:hAnsi="Calibri" w:eastAsia="Calibri" w:cs="Arial" w:asciiTheme="minorHAnsi" w:cstheme="minorBidi" w:eastAsiaTheme="minorHAnsi" w:hAnsiTheme="minorHAnsi"/>
-        <w:sz w:val="22"/>
         <w:szCs w:val="22"/>
         <w:lang w:val="en-US" w:eastAsia="en-US" w:bidi="ar-SA"/>
       </w:rPr>
@@ -1429,7 +1589,7 @@
     </w:pPr>
     <w:rPr>
       <w:rFonts w:ascii="Calibri" w:hAnsi="Calibri" w:eastAsia="Calibri" w:cs="Arial" w:asciiTheme="minorHAnsi" w:cstheme="minorBidi" w:eastAsiaTheme="minorHAnsi" w:hAnsiTheme="minorHAnsi"/>
-      <w:color w:val="auto"/>
+      <w:color w:val="00000A"/>
       <w:sz w:val="22"/>
       <w:szCs w:val="22"/>
       <w:lang w:val="en-US" w:eastAsia="en-US" w:bidi="ar-SA"/>
@@ -1504,6 +1664,70 @@
     <w:qFormat/>
     <w:rPr>
       <w:rFonts w:cs="Courier New"/>
+    </w:rPr>
+  </w:style>
+  <w:style w:type="character" w:styleId="ListLabel10">
+    <w:name w:val="ListLabel 10"/>
+    <w:qFormat/>
+    <w:rPr>
+      <w:rFonts w:ascii="Brush Script MT" w:hAnsi="Brush Script MT" w:cs="Symbol"/>
+      <w:sz w:val="24"/>
+    </w:rPr>
+  </w:style>
+  <w:style w:type="character" w:styleId="ListLabel11">
+    <w:name w:val="ListLabel 11"/>
+    <w:qFormat/>
+    <w:rPr>
+      <w:rFonts w:cs="Courier New"/>
+    </w:rPr>
+  </w:style>
+  <w:style w:type="character" w:styleId="ListLabel12">
+    <w:name w:val="ListLabel 12"/>
+    <w:qFormat/>
+    <w:rPr>
+      <w:rFonts w:cs="Wingdings"/>
+    </w:rPr>
+  </w:style>
+  <w:style w:type="character" w:styleId="ListLabel13">
+    <w:name w:val="ListLabel 13"/>
+    <w:qFormat/>
+    <w:rPr>
+      <w:rFonts w:cs="Symbol"/>
+    </w:rPr>
+  </w:style>
+  <w:style w:type="character" w:styleId="ListLabel14">
+    <w:name w:val="ListLabel 14"/>
+    <w:qFormat/>
+    <w:rPr>
+      <w:rFonts w:cs="Courier New"/>
+    </w:rPr>
+  </w:style>
+  <w:style w:type="character" w:styleId="ListLabel15">
+    <w:name w:val="ListLabel 15"/>
+    <w:qFormat/>
+    <w:rPr>
+      <w:rFonts w:cs="Wingdings"/>
+    </w:rPr>
+  </w:style>
+  <w:style w:type="character" w:styleId="ListLabel16">
+    <w:name w:val="ListLabel 16"/>
+    <w:qFormat/>
+    <w:rPr>
+      <w:rFonts w:cs="Symbol"/>
+    </w:rPr>
+  </w:style>
+  <w:style w:type="character" w:styleId="ListLabel17">
+    <w:name w:val="ListLabel 17"/>
+    <w:qFormat/>
+    <w:rPr>
+      <w:rFonts w:cs="Courier New"/>
+    </w:rPr>
+  </w:style>
+  <w:style w:type="character" w:styleId="ListLabel18">
+    <w:name w:val="ListLabel 18"/>
+    <w:qFormat/>
+    <w:rPr>
+      <w:rFonts w:cs="Wingdings"/>
     </w:rPr>
   </w:style>
   <w:style w:type="paragraph" w:styleId="Heading">

</xml_diff>